<commit_message>
Beprechungsprotokoll und kleine Änderungen im Datenbank Entwurf
19.07.2025 - Gabriel Deiac
</commit_message>
<xml_diff>
--- a/Besprechungsprotokoll/StatusMeeting_19_07.docx
+++ b/Besprechungsprotokoll/StatusMeeting_19_07.docx
@@ -74,12 +74,93 @@
         <w:pStyle w:val="berschrift1"/>
       </w:pPr>
       <w:r>
+        <w:t>Anmelden / Registrieren</w:t>
+      </w:r>
+    </w:p>
+    <w:p>
+      <w:r>
+        <w:t xml:space="preserve">Die Anmeldeseite </w:t>
+      </w:r>
+      <w:r>
+        <w:t>ist in Ordnung</w:t>
+      </w:r>
+      <w:r>
+        <w:t xml:space="preserve">. Eine separate Registrierungsseite wird nicht umgesetzt, da die Registrierung ausschließlich durch </w:t>
+      </w:r>
+      <w:r>
+        <w:t>den Admin erfolgt</w:t>
+      </w:r>
+      <w:r>
+        <w:t>.</w:t>
+      </w:r>
+    </w:p>
+    <w:p>
+      <w:pPr>
+        <w:pStyle w:val="berschrift1"/>
+      </w:pPr>
+      <w:r>
         <w:t>Start-Lande Liste</w:t>
       </w:r>
     </w:p>
     <w:p>
       <w:r>
-        <w:t>Genereller Aufbau</w:t>
+        <w:t>Der derzeitige Stand der Start-/Lande-Liste wurde besprochen.</w:t>
+      </w:r>
+      <w:r>
+        <w:t xml:space="preserve"> </w:t>
+      </w:r>
+      <w:r>
+        <w:t>Die Gutschein-Funktion (Einlösen/Erstellen) wurde entfernt.</w:t>
+      </w:r>
+      <w:r>
+        <w:t xml:space="preserve"> </w:t>
+      </w:r>
+      <w:r>
+        <w:t>Die Checklisten-</w:t>
+      </w:r>
+      <w:r>
+        <w:t>Checkbox</w:t>
+      </w:r>
+      <w:r>
+        <w:t xml:space="preserve"> wurde </w:t>
+      </w:r>
+      <w:r>
+        <w:t>erklärt</w:t>
+      </w:r>
+      <w:r>
+        <w:t>: Es handelt sich um Aufgaben des Betriebsleiters, die bei Erledigung als abgeschlossen markiert werden.</w:t>
+      </w:r>
+      <w:r>
+        <w:t xml:space="preserve"> </w:t>
+      </w:r>
+      <w:r>
+        <w:t>Die "</w:t>
+      </w:r>
+      <w:proofErr w:type="spellStart"/>
+      <w:r>
+        <w:t>Connected</w:t>
+      </w:r>
+      <w:proofErr w:type="spellEnd"/>
+      <w:r>
+        <w:t>"-Anzeige wird entfernt.</w:t>
+      </w:r>
+      <w:r>
+        <w:t xml:space="preserve"> </w:t>
+      </w:r>
+      <w:r>
+        <w:t>Ist eine Startzeit vorhanden, gibt es keinen Einflug. Ist eine Landezeit vorhanden, gibt es keinen Ausflug.</w:t>
+      </w:r>
+      <w:r>
+        <w:t xml:space="preserve"> </w:t>
+      </w:r>
+      <w:r>
+        <w:t>Der restliche Aufbau</w:t>
+      </w:r>
+      <w:r>
+        <w:t xml:space="preserve"> ist in Ordnung</w:t>
+      </w:r>
+      <w:r>
+        <w:t xml:space="preserve">. </w:t>
       </w:r>
     </w:p>
     <w:p>
@@ -92,17 +173,88 @@
     </w:p>
     <w:p>
       <w:r>
-        <w:t>Kostenstellen</w:t>
-      </w:r>
-    </w:p>
-    <w:p>
-      <w:r>
-        <w:t>Tarife</w:t>
-      </w:r>
-    </w:p>
-    <w:p>
-      <w:r>
-        <w:t>Rechnungstellung (Für Personen/Kostenstellen/Flugzeuge)</w:t>
+        <w:t>Jedes Flugzeug und jeder Benutzer ist einer Kostenstelle zugeordnet. Die Kostenstellen-Verwaltung in der Admin-Oberfläche.</w:t>
+      </w:r>
+    </w:p>
+    <w:p>
+      <w:r>
+        <w:t>Jedes Flugzeug kann vordefinierte Landekosten haben. Falls keine vordefinierten Landekosten eingetragen sind, wird der Standardpreis über den Flugzeugtyp aus dem Preiskatalog herangezogen. Sobald eine vordefinierte Landegebühr vorhanden ist, hat diese Vorrang vor dem Typenpreis.</w:t>
+      </w:r>
+    </w:p>
+    <w:p>
+      <w:r>
+        <w:t xml:space="preserve">Zusätzlich hat jedes Flugzeug für jede </w:t>
+      </w:r>
+      <w:proofErr w:type="spellStart"/>
+      <w:r>
+        <w:t>Flugart</w:t>
+      </w:r>
+      <w:proofErr w:type="spellEnd"/>
+      <w:r>
+        <w:t xml:space="preserve"> entweder einen vordefinierten Preis pro Blockminute oder es wird ein Standardpreis verwendet. Zum Beispiel kann ein Normalflug mit </w:t>
+      </w:r>
+      <w:r>
+        <w:t>2</w:t>
+      </w:r>
+      <w:r>
+        <w:t xml:space="preserve"> € pro Blockminute berechnet werden, während ein Spezialpreis z. B. bei </w:t>
+      </w:r>
+      <w:r>
+        <w:t>1.80</w:t>
+      </w:r>
+      <w:r>
+        <w:t> €</w:t>
+      </w:r>
+      <w:r>
+        <w:t xml:space="preserve"> pro Blockminute</w:t>
+      </w:r>
+      <w:r>
+        <w:t xml:space="preserve"> liegt.</w:t>
+      </w:r>
+    </w:p>
+    <w:p>
+      <w:r>
+        <w:t xml:space="preserve">Für jede Landung kann eine Rechnung erstellt werden. In dieser Landerechnung werden Informationen wie die Flugnummer, das Datum, das Kennzeichen, der Flugzeugtyp, der Pilot, die Landezeit, die </w:t>
+      </w:r>
+      <w:proofErr w:type="spellStart"/>
+      <w:r>
+        <w:t>Flugart</w:t>
+      </w:r>
+      <w:proofErr w:type="spellEnd"/>
+      <w:r>
+        <w:t xml:space="preserve"> und die entsprechende Landegebühr </w:t>
+      </w:r>
+      <w:r>
+        <w:t>angezeigt</w:t>
+      </w:r>
+      <w:r>
+        <w:t>.</w:t>
+      </w:r>
+    </w:p>
+    <w:p>
+      <w:r>
+        <w:t xml:space="preserve">Darüber hinaus kann für jede Kostenstelle ein Bericht über eine beliebige Zeitspanne generiert werden. Dieser Bericht dient dem Betriebsleiter als Rechnungsgrundlage und enthält alle relevanten Flugdaten: Pilot, Datum, Kennzeichen, Typ, weitere Piloten, Startzeit, Einflug, Landezeit, Ausflug, </w:t>
+      </w:r>
+      <w:proofErr w:type="spellStart"/>
+      <w:r>
+        <w:t>Flugart</w:t>
+      </w:r>
+      <w:proofErr w:type="spellEnd"/>
+      <w:r>
+        <w:t>, Landegebühr sowie den Bezahlstatus.</w:t>
+      </w:r>
+    </w:p>
+    <w:p>
+      <w:r>
+        <w:t>Auch für jeden einzelnen Tag in der Start-/Lande-Liste kann ein Bericht erstellt werden. Diese Berichte sind ausschließlich für den Administrator zugänglich. Es werden keine automatisierten E-Mails an Benutzer versendet</w:t>
+      </w:r>
+      <w:r>
+        <w:t>.</w:t>
+      </w:r>
+    </w:p>
+    <w:p>
+      <w:r>
+        <w:t>Die Admin-Seite wird um alle verbleibenden Entitäten ergänzt, um die Datenverwaltung zu vereinfachen.</w:t>
       </w:r>
     </w:p>
     <w:p>
@@ -110,29 +262,56 @@
         <w:pStyle w:val="berschrift1"/>
       </w:pPr>
       <w:r>
-        <w:t>Admin-Seite</w:t>
-      </w:r>
-    </w:p>
-    <w:p>
-      <w:r>
-        <w:t xml:space="preserve">API </w:t>
-      </w:r>
-      <w:r>
-        <w:t xml:space="preserve">und Frontend </w:t>
-      </w:r>
-      <w:r>
-        <w:t>oder All in One Produk</w:t>
-      </w:r>
-      <w:r>
-        <w:t>t</w:t>
-      </w:r>
-      <w:r>
-        <w:t xml:space="preserve"> – Prof Schatz fragen</w:t>
-      </w:r>
-    </w:p>
-    <w:p>
-      <w:r>
-        <w:t>Datenmodelle (In Ordnung)</w:t>
+        <w:lastRenderedPageBreak/>
+        <w:t>Technologie / Datenbank</w:t>
+      </w:r>
+    </w:p>
+    <w:p>
+      <w:r>
+        <w:t>Bezüglich der verwendeten Technologie soll Herr Prof. Schatz befragt werden, wie er sich die Umsetzung vorstellt. Michael Maurer ist die konkrete Technologieauswahl egal, solange am Ende ein funktionierendes Produkt vorliegt.</w:t>
+      </w:r>
+    </w:p>
+    <w:p>
+      <w:r>
+        <w:t>Die Wartungs-Entität wird verworfen und stattdessen direkt im Flugzeug-Modul integriert. Dort sollen die Felder „Datum ARC“, „Datum Flugzeitwartung“ sowie die „Art der Wartung“ erfasst werden.</w:t>
+      </w:r>
+    </w:p>
+    <w:p>
+      <w:r>
+        <w:t>Benutzern soll es möglich sein, mehrere Rollen zugewiesen zu bekommen.</w:t>
+      </w:r>
+    </w:p>
+    <w:p>
+      <w:r>
+        <w:t>Eine eigene Entität für Preiskategorien wird erstellt. Diese steht in direkter Verbindung zum Flugzeugtyp, da jeder Typ genau einer Preiskategorie zugeordnet ist.</w:t>
+      </w:r>
+    </w:p>
+    <w:p>
+      <w:r>
+        <w:t>Die bisherige Entität „Flug“ wird in „Start-/Lande-Liste“ umbenannt. Die Felder „Pilot 1“ und „Pilot 2“ stehen dabei nicht in direkter Verbindung zu Benutzerkonten, da es sich auch um externe Personen ohne Benutzerkonto handeln kann.</w:t>
+      </w:r>
+    </w:p>
+    <w:p>
+      <w:r>
+        <w:t>Für die Abbildung der Kosten</w:t>
+      </w:r>
+      <w:r>
+        <w:t xml:space="preserve">, </w:t>
+      </w:r>
+      <w:r>
+        <w:t>Reservierung</w:t>
+      </w:r>
+      <w:r>
+        <w:t xml:space="preserve"> und Piloten Flüge</w:t>
+      </w:r>
+      <w:r>
+        <w:t xml:space="preserve"> </w:t>
+      </w:r>
+      <w:r>
+        <w:t>wird eine eigene Entität erstellt</w:t>
+      </w:r>
+      <w:r>
+        <w:t>.</w:t>
       </w:r>
     </w:p>
     <w:p>
@@ -145,10 +324,104 @@
     </w:p>
     <w:p>
       <w:r>
-        <w:t>Von Start auf besprechen ( Reservierung, Flugzeug Wahl, Start / Ende</w:t>
-      </w:r>
-      <w:r>
-        <w:t>)</w:t>
+        <w:t>Zu Beginn wählt der Benutzer ein Flugzeug aus. Anschließend kann er entscheiden, ob er einen Flug durchführt oder eine Reservierung vornimmt.</w:t>
+      </w:r>
+    </w:p>
+    <w:p>
+      <w:r>
+        <w:t>Bei Auswahl von "Reservieren" wird man auf die entsprechende Reservierungsseite weitergeleitet. Dort werden folgende Informationen angezeigt bzw. eingetragen:</w:t>
+      </w:r>
+    </w:p>
+    <w:p>
+      <w:pPr>
+        <w:pStyle w:val="Listenabsatz"/>
+        <w:numPr>
+          <w:ilvl w:val="0"/>
+          <w:numId w:val="3"/>
+        </w:numPr>
+      </w:pPr>
+      <w:r>
+        <w:t>Flugzeug</w:t>
+      </w:r>
+    </w:p>
+    <w:p>
+      <w:pPr>
+        <w:pStyle w:val="Listenabsatz"/>
+        <w:numPr>
+          <w:ilvl w:val="0"/>
+          <w:numId w:val="3"/>
+        </w:numPr>
+      </w:pPr>
+      <w:r>
+        <w:t>Datum</w:t>
+      </w:r>
+    </w:p>
+    <w:p>
+      <w:pPr>
+        <w:pStyle w:val="Listenabsatz"/>
+        <w:numPr>
+          <w:ilvl w:val="0"/>
+          <w:numId w:val="3"/>
+        </w:numPr>
+      </w:pPr>
+      <w:r>
+        <w:t>Startzeit</w:t>
+      </w:r>
+    </w:p>
+    <w:p>
+      <w:pPr>
+        <w:pStyle w:val="Listenabsatz"/>
+        <w:numPr>
+          <w:ilvl w:val="0"/>
+          <w:numId w:val="3"/>
+        </w:numPr>
+      </w:pPr>
+      <w:r>
+        <w:t>Endzeit (automatisch: Startzeit + 15 Minuten)</w:t>
+      </w:r>
+    </w:p>
+    <w:p>
+      <w:pPr>
+        <w:pStyle w:val="Listenabsatz"/>
+        <w:numPr>
+          <w:ilvl w:val="0"/>
+          <w:numId w:val="3"/>
+        </w:numPr>
+      </w:pPr>
+      <w:proofErr w:type="spellStart"/>
+      <w:r>
+        <w:t>Flugart</w:t>
+      </w:r>
+      <w:proofErr w:type="spellEnd"/>
+    </w:p>
+    <w:p>
+      <w:pPr>
+        <w:pStyle w:val="Listenabsatz"/>
+        <w:numPr>
+          <w:ilvl w:val="0"/>
+          <w:numId w:val="3"/>
+        </w:numPr>
+      </w:pPr>
+      <w:r>
+        <w:t>Bei Gastflügen (GF): Kontaktdaten des Gastes</w:t>
+      </w:r>
+    </w:p>
+    <w:p>
+      <w:r>
+        <w:t>Bei Auswahl von "Fliegen" gelangt man zur Flugseite. Dort erscheinen automatisch Pop-up-Meldungen, wenn Probleme oder bestehende Reservierungen vorliegen.</w:t>
+      </w:r>
+    </w:p>
+    <w:p>
+      <w:r>
+        <w:t>Der Benutzer gibt den aktuellen Zählerstand ein. Wenn dieser nicht mit dem Zählerstand in der Datenbank übereinstimmt, erscheint ein Pop-up mit einer Fehlermeldung, inklusive des korrekten Zählerstandes laut Datenbank (Zählerstand-Fehler).</w:t>
+      </w:r>
+    </w:p>
+    <w:p>
+      <w:r>
+        <w:t>Zum Starten des Fluges wird der Start-Button gedrückt. Nach dem Flug wird der Ende-Button betätigt. Die Flugzeit wird dabei automatisch berechnet</w:t>
+      </w:r>
+      <w:r>
+        <w:t>.</w:t>
       </w:r>
     </w:p>
     <w:p>
@@ -161,20 +434,19 @@
     </w:p>
     <w:p>
       <w:r>
-        <w:t>Farben und Blicken</w:t>
-      </w:r>
-    </w:p>
-    <w:p>
-      <w:r>
-        <w:t>Blockminuten</w:t>
-      </w:r>
-    </w:p>
-    <w:p/>
+        <w:t>Die Farbgestaltung bleibt wie ursprünglich festgelegt bestehen. Anstelle eines Blinkeffekts erscheint künftig ein Pop-up-Feld, das die entsprechende Warnung in der definierten Farbe anzeigt.</w:t>
+      </w:r>
+    </w:p>
+    <w:p>
+      <w:r>
+        <w:t>Die Blockzeit entspricht dem aktuellen Zählerstand, während die Blockminuten die Differenz zwischen Start- und Endzählerstand darstellen.</w:t>
+      </w:r>
+    </w:p>
     <w:p/>
     <w:p/>
     <w:tbl>
       <w:tblPr>
-        <w:tblW w:w="0" w:type="auto"/>
+        <w:tblW w:w="9072" w:type="dxa"/>
         <w:tblInd w:w="56" w:type="dxa"/>
         <w:tblLayout w:type="fixed"/>
         <w:tblCellMar>
@@ -325,7 +597,10 @@
               <w:pStyle w:val="ZelleHaupttext10pt"/>
             </w:pPr>
             <w:r>
-              <w:t>Projekt in C# erstellen</w:t>
+              <w:rPr>
+                <w:lang w:val="de-AT"/>
+              </w:rPr>
+              <w:t>Design überarbeiten und anpassen</w:t>
             </w:r>
           </w:p>
         </w:tc>
@@ -344,12 +619,13 @@
               <w:pStyle w:val="ZelleHaupttext8pt"/>
             </w:pPr>
             <w:r>
-              <w:t>(Wer führt die</w:t>
-            </w:r>
-            <w:r>
-              <w:br/>
-              <w:t>Aufgabe aus?)</w:t>
-            </w:r>
+              <w:t xml:space="preserve">Julian </w:t>
+            </w:r>
+            <w:proofErr w:type="spellStart"/>
+            <w:r>
+              <w:t>Halbmayr</w:t>
+            </w:r>
+            <w:proofErr w:type="spellEnd"/>
           </w:p>
         </w:tc>
         <w:tc>
@@ -367,15 +643,7 @@
               <w:pStyle w:val="ZelleHaupttext8pt"/>
             </w:pPr>
             <w:r>
-              <w:t xml:space="preserve">(Bis wann ist </w:t>
-            </w:r>
-            <w:r>
-              <w:br/>
-              <w:t xml:space="preserve">die Aufgabe </w:t>
-            </w:r>
-            <w:r>
-              <w:br/>
-              <w:t>erledigt?)</w:t>
+              <w:t>25.07.2025</w:t>
             </w:r>
           </w:p>
         </w:tc>
@@ -394,11 +662,7 @@
               <w:pStyle w:val="ZelleHaupttext8pt"/>
             </w:pPr>
             <w:r>
-              <w:t>(Wer kontrolliert die Aufgaben</w:t>
-            </w:r>
-            <w:r>
-              <w:softHyphen/>
-              <w:t>erfüllung?)</w:t>
+              <w:t>Gabriel Deiac</w:t>
             </w:r>
           </w:p>
         </w:tc>
@@ -419,7 +683,10 @@
               <w:pStyle w:val="ZelleHaupttext10pt"/>
             </w:pPr>
             <w:r>
-              <w:t xml:space="preserve">Design </w:t>
+              <w:rPr>
+                <w:lang w:val="de-AT"/>
+              </w:rPr>
+              <w:t>Datenbankentwurf anpassen, Entitäten erstellen und überarbeiten</w:t>
             </w:r>
           </w:p>
         </w:tc>
@@ -437,6 +704,9 @@
             <w:pPr>
               <w:pStyle w:val="ZelleHaupttext8pt"/>
             </w:pPr>
+            <w:r>
+              <w:t>Gabriel Deiac</w:t>
+            </w:r>
           </w:p>
         </w:tc>
         <w:tc>
@@ -453,6 +723,9 @@
             <w:pPr>
               <w:pStyle w:val="ZelleHaupttext8pt"/>
             </w:pPr>
+            <w:r>
+              <w:t>25.07.2025</w:t>
+            </w:r>
           </w:p>
         </w:tc>
         <w:tc>
@@ -469,6 +742,14 @@
             <w:pPr>
               <w:pStyle w:val="ZelleHaupttext8pt"/>
             </w:pPr>
+            <w:r>
+              <w:t xml:space="preserve">Julian </w:t>
+            </w:r>
+            <w:proofErr w:type="spellStart"/>
+            <w:r>
+              <w:t>Halbmayr</w:t>
+            </w:r>
+            <w:proofErr w:type="spellEnd"/>
           </w:p>
         </w:tc>
       </w:tr>
@@ -486,7 +767,16 @@
           <w:p>
             <w:pPr>
               <w:pStyle w:val="ZelleHaupttext10pt"/>
-            </w:pPr>
+              <w:rPr>
+                <w:lang w:val="de-AT"/>
+              </w:rPr>
+            </w:pPr>
+            <w:r>
+              <w:rPr>
+                <w:lang w:val="de-AT"/>
+              </w:rPr>
+              <w:t>Technologie-Besprechung mit Herrn Schatz vereinbaren</w:t>
+            </w:r>
           </w:p>
         </w:tc>
         <w:tc>
@@ -503,6 +793,9 @@
             <w:pPr>
               <w:pStyle w:val="ZelleHaupttext8pt"/>
             </w:pPr>
+            <w:r>
+              <w:t>Gabriel Deiac</w:t>
+            </w:r>
           </w:p>
         </w:tc>
         <w:tc>
@@ -519,6 +812,9 @@
             <w:pPr>
               <w:pStyle w:val="ZelleHaupttext8pt"/>
             </w:pPr>
+            <w:r>
+              <w:t>20.07.2025</w:t>
+            </w:r>
           </w:p>
         </w:tc>
         <w:tc>
@@ -535,6 +831,14 @@
             <w:pPr>
               <w:pStyle w:val="ZelleHaupttext8pt"/>
             </w:pPr>
+            <w:r>
+              <w:t xml:space="preserve">Julian </w:t>
+            </w:r>
+            <w:proofErr w:type="spellStart"/>
+            <w:r>
+              <w:t>Halbmayr</w:t>
+            </w:r>
+            <w:proofErr w:type="spellEnd"/>
           </w:p>
         </w:tc>
       </w:tr>
@@ -553,6 +857,18 @@
             <w:pPr>
               <w:pStyle w:val="ZelleHaupttext10pt"/>
             </w:pPr>
+            <w:r>
+              <w:rPr>
+                <w:lang w:val="de-AT"/>
+              </w:rPr>
+              <w:t xml:space="preserve">Fertigen Entwurf an Michael </w:t>
+            </w:r>
+            <w:r>
+              <w:rPr>
+                <w:lang w:val="de-AT"/>
+              </w:rPr>
+              <w:t>senden</w:t>
+            </w:r>
           </w:p>
         </w:tc>
         <w:tc>
@@ -569,6 +885,14 @@
             <w:pPr>
               <w:pStyle w:val="ZelleHaupttext8pt"/>
             </w:pPr>
+            <w:r>
+              <w:t xml:space="preserve">Julian </w:t>
+            </w:r>
+            <w:proofErr w:type="spellStart"/>
+            <w:r>
+              <w:t>Halbmayr</w:t>
+            </w:r>
+            <w:proofErr w:type="spellEnd"/>
           </w:p>
         </w:tc>
         <w:tc>
@@ -585,6 +909,9 @@
             <w:pPr>
               <w:pStyle w:val="ZelleHaupttext8pt"/>
             </w:pPr>
+            <w:r>
+              <w:t>25.07.2025</w:t>
+            </w:r>
           </w:p>
         </w:tc>
         <w:tc>
@@ -601,6 +928,9 @@
             <w:pPr>
               <w:pStyle w:val="ZelleHaupttext8pt"/>
             </w:pPr>
+            <w:r>
+              <w:t>Gabriel Deiac</w:t>
+            </w:r>
           </w:p>
         </w:tc>
       </w:tr>
@@ -840,6 +1170,119 @@
     </w:lvl>
   </w:abstractNum>
   <w:abstractNum w:abstractNumId="1" w15:restartNumberingAfterBreak="0">
+    <w:nsid w:val="62372A2F"/>
+    <w:multiLevelType w:val="hybridMultilevel"/>
+    <w:tmpl w:val="B87E3722"/>
+    <w:lvl w:ilvl="0" w:tplc="0C070001">
+      <w:start w:val="1"/>
+      <w:numFmt w:val="bullet"/>
+      <w:lvlText w:val=""/>
+      <w:lvlJc w:val="left"/>
+      <w:pPr>
+        <w:ind w:left="720" w:hanging="360"/>
+      </w:pPr>
+      <w:rPr>
+        <w:rFonts w:ascii="Symbol" w:hAnsi="Symbol" w:hint="default"/>
+      </w:rPr>
+    </w:lvl>
+    <w:lvl w:ilvl="1" w:tplc="0C070003" w:tentative="1">
+      <w:start w:val="1"/>
+      <w:numFmt w:val="bullet"/>
+      <w:lvlText w:val="o"/>
+      <w:lvlJc w:val="left"/>
+      <w:pPr>
+        <w:ind w:left="1440" w:hanging="360"/>
+      </w:pPr>
+      <w:rPr>
+        <w:rFonts w:ascii="Courier New" w:hAnsi="Courier New" w:cs="Courier New" w:hint="default"/>
+      </w:rPr>
+    </w:lvl>
+    <w:lvl w:ilvl="2" w:tplc="0C070005" w:tentative="1">
+      <w:start w:val="1"/>
+      <w:numFmt w:val="bullet"/>
+      <w:lvlText w:val=""/>
+      <w:lvlJc w:val="left"/>
+      <w:pPr>
+        <w:ind w:left="2160" w:hanging="360"/>
+      </w:pPr>
+      <w:rPr>
+        <w:rFonts w:ascii="Wingdings" w:hAnsi="Wingdings" w:hint="default"/>
+      </w:rPr>
+    </w:lvl>
+    <w:lvl w:ilvl="3" w:tplc="0C070001" w:tentative="1">
+      <w:start w:val="1"/>
+      <w:numFmt w:val="bullet"/>
+      <w:lvlText w:val=""/>
+      <w:lvlJc w:val="left"/>
+      <w:pPr>
+        <w:ind w:left="2880" w:hanging="360"/>
+      </w:pPr>
+      <w:rPr>
+        <w:rFonts w:ascii="Symbol" w:hAnsi="Symbol" w:hint="default"/>
+      </w:rPr>
+    </w:lvl>
+    <w:lvl w:ilvl="4" w:tplc="0C070003" w:tentative="1">
+      <w:start w:val="1"/>
+      <w:numFmt w:val="bullet"/>
+      <w:lvlText w:val="o"/>
+      <w:lvlJc w:val="left"/>
+      <w:pPr>
+        <w:ind w:left="3600" w:hanging="360"/>
+      </w:pPr>
+      <w:rPr>
+        <w:rFonts w:ascii="Courier New" w:hAnsi="Courier New" w:cs="Courier New" w:hint="default"/>
+      </w:rPr>
+    </w:lvl>
+    <w:lvl w:ilvl="5" w:tplc="0C070005" w:tentative="1">
+      <w:start w:val="1"/>
+      <w:numFmt w:val="bullet"/>
+      <w:lvlText w:val=""/>
+      <w:lvlJc w:val="left"/>
+      <w:pPr>
+        <w:ind w:left="4320" w:hanging="360"/>
+      </w:pPr>
+      <w:rPr>
+        <w:rFonts w:ascii="Wingdings" w:hAnsi="Wingdings" w:hint="default"/>
+      </w:rPr>
+    </w:lvl>
+    <w:lvl w:ilvl="6" w:tplc="0C070001" w:tentative="1">
+      <w:start w:val="1"/>
+      <w:numFmt w:val="bullet"/>
+      <w:lvlText w:val=""/>
+      <w:lvlJc w:val="left"/>
+      <w:pPr>
+        <w:ind w:left="5040" w:hanging="360"/>
+      </w:pPr>
+      <w:rPr>
+        <w:rFonts w:ascii="Symbol" w:hAnsi="Symbol" w:hint="default"/>
+      </w:rPr>
+    </w:lvl>
+    <w:lvl w:ilvl="7" w:tplc="0C070003" w:tentative="1">
+      <w:start w:val="1"/>
+      <w:numFmt w:val="bullet"/>
+      <w:lvlText w:val="o"/>
+      <w:lvlJc w:val="left"/>
+      <w:pPr>
+        <w:ind w:left="5760" w:hanging="360"/>
+      </w:pPr>
+      <w:rPr>
+        <w:rFonts w:ascii="Courier New" w:hAnsi="Courier New" w:cs="Courier New" w:hint="default"/>
+      </w:rPr>
+    </w:lvl>
+    <w:lvl w:ilvl="8" w:tplc="0C070005" w:tentative="1">
+      <w:start w:val="1"/>
+      <w:numFmt w:val="bullet"/>
+      <w:lvlText w:val=""/>
+      <w:lvlJc w:val="left"/>
+      <w:pPr>
+        <w:ind w:left="6480" w:hanging="360"/>
+      </w:pPr>
+      <w:rPr>
+        <w:rFonts w:ascii="Wingdings" w:hAnsi="Wingdings" w:hint="default"/>
+      </w:rPr>
+    </w:lvl>
+  </w:abstractNum>
+  <w:abstractNum w:abstractNumId="2" w15:restartNumberingAfterBreak="0">
     <w:nsid w:val="7B583E91"/>
     <w:multiLevelType w:val="hybridMultilevel"/>
     <w:tmpl w:val="2D1295E8"/>
@@ -929,10 +1372,13 @@
     </w:lvl>
   </w:abstractNum>
   <w:num w:numId="1" w16cid:durableId="845484074">
-    <w:abstractNumId w:val="1"/>
+    <w:abstractNumId w:val="2"/>
   </w:num>
   <w:num w:numId="2" w16cid:durableId="439909475">
     <w:abstractNumId w:val="0"/>
+  </w:num>
+  <w:num w:numId="3" w16cid:durableId="294262000">
+    <w:abstractNumId w:val="1"/>
   </w:num>
 </w:numbering>
 </file>
@@ -1360,7 +1806,6 @@
   <w:style w:type="character" w:default="1" w:styleId="Absatz-Standardschriftart">
     <w:name w:val="Default Paragraph Font"/>
     <w:uiPriority w:val="1"/>
-    <w:semiHidden/>
     <w:unhideWhenUsed/>
   </w:style>
   <w:style w:type="table" w:default="1" w:styleId="NormaleTabelle">
@@ -1699,12 +2144,9 @@
 </file>
 
 <file path=customXml/item1.xml><?xml version="1.0" encoding="utf-8"?>
-<?mso-contentType ?>
-<FormTemplates xmlns="http://schemas.microsoft.com/sharepoint/v3/contenttype/forms">
-  <Display>DocumentLibraryForm</Display>
-  <Edit>DocumentLibraryForm</Edit>
-  <New>DocumentLibraryForm</New>
-</FormTemplates>
+<p:properties xmlns:p="http://schemas.microsoft.com/office/2006/metadata/properties" xmlns:xsi="http://www.w3.org/2001/XMLSchema-instance" xmlns:pc="http://schemas.microsoft.com/office/infopath/2007/PartnerControls">
+  <documentManagement/>
+</p:properties>
 </file>
 
 <file path=customXml/item2.xml><?xml version="1.0" encoding="utf-8"?>
@@ -1852,15 +2294,19 @@
 </file>
 
 <file path=customXml/item3.xml><?xml version="1.0" encoding="utf-8"?>
-<p:properties xmlns:p="http://schemas.microsoft.com/office/2006/metadata/properties" xmlns:xsi="http://www.w3.org/2001/XMLSchema-instance" xmlns:pc="http://schemas.microsoft.com/office/infopath/2007/PartnerControls">
-  <documentManagement/>
-</p:properties>
+<?mso-contentType ?>
+<FormTemplates xmlns="http://schemas.microsoft.com/sharepoint/v3/contenttype/forms">
+  <Display>DocumentLibraryForm</Display>
+  <Edit>DocumentLibraryForm</Edit>
+  <New>DocumentLibraryForm</New>
+</FormTemplates>
 </file>
 
 <file path=customXml/itemProps1.xml><?xml version="1.0" encoding="utf-8"?>
-<ds:datastoreItem xmlns:ds="http://schemas.openxmlformats.org/officeDocument/2006/customXml" ds:itemID="{8B60FB07-BA14-4B87-9D2D-633773C22111}">
+<ds:datastoreItem xmlns:ds="http://schemas.openxmlformats.org/officeDocument/2006/customXml" ds:itemID="{7B71E5EF-1AA4-41B1-8F0D-79B9FB89D287}">
   <ds:schemaRefs>
-    <ds:schemaRef ds:uri="http://schemas.microsoft.com/sharepoint/v3/contenttype/forms"/>
+    <ds:schemaRef ds:uri="http://schemas.microsoft.com/office/2006/metadata/properties"/>
+    <ds:schemaRef ds:uri="http://schemas.microsoft.com/office/infopath/2007/PartnerControls"/>
   </ds:schemaRefs>
 </ds:datastoreItem>
 </file>
@@ -1884,10 +2330,9 @@
 </file>
 
 <file path=customXml/itemProps3.xml><?xml version="1.0" encoding="utf-8"?>
-<ds:datastoreItem xmlns:ds="http://schemas.openxmlformats.org/officeDocument/2006/customXml" ds:itemID="{7B71E5EF-1AA4-41B1-8F0D-79B9FB89D287}">
+<ds:datastoreItem xmlns:ds="http://schemas.openxmlformats.org/officeDocument/2006/customXml" ds:itemID="{8B60FB07-BA14-4B87-9D2D-633773C22111}">
   <ds:schemaRefs>
-    <ds:schemaRef ds:uri="http://schemas.microsoft.com/office/2006/metadata/properties"/>
-    <ds:schemaRef ds:uri="http://schemas.microsoft.com/office/infopath/2007/PartnerControls"/>
+    <ds:schemaRef ds:uri="http://schemas.microsoft.com/sharepoint/v3/contenttype/forms"/>
   </ds:schemaRefs>
 </ds:datastoreItem>
 </file>
</xml_diff>